<commit_message>
UNE Assignment Backups Updated Backup
</commit_message>
<xml_diff>
--- a/MIT Details.docx
+++ b/MIT Details.docx
@@ -14,10 +14,7 @@
     </w:p>
     <w:p>
       <w:r>
-        <w:t xml:space="preserve">In </w:t>
-      </w:r>
-      <w:r>
-        <w:t>"Software Development Studio 1"</w:t>
+        <w:t>In "Software Development Studio 1"</w:t>
       </w:r>
     </w:p>
     <w:p>
@@ -70,10 +67,7 @@
     </w:p>
     <w:p>
       <w:r>
-        <w:t xml:space="preserve">In </w:t>
-      </w:r>
-      <w:r>
-        <w:t>"Introduction to Programming and UNIX Environment"</w:t>
+        <w:t>In "Introduction to Programming and UNIX Environment"</w:t>
       </w:r>
     </w:p>
     <w:p>
@@ -1445,10 +1439,7 @@
         <w:t xml:space="preserve">In </w:t>
       </w:r>
       <w:r>
-        <w:t>"Object Oriented Programming"</w:t>
-      </w:r>
-      <w:r>
-        <w:t>,</w:t>
+        <w:t>"Object Oriented Programming",</w:t>
       </w:r>
     </w:p>
     <w:p>
@@ -1532,9 +1523,1635 @@
         <w:t xml:space="preserve">It was now </w:t>
       </w:r>
       <w:r>
-        <w:t>with other accessories as well.</w:t>
-      </w:r>
-    </w:p>
+        <w:t>with other accessories as well</w:t>
+      </w:r>
+      <w:r>
+        <w:t>…</w:t>
+      </w:r>
+    </w:p>
+    <w:p>
+      <w:r>
+        <w:br w:type="page"/>
+      </w:r>
+    </w:p>
+    <w:p>
+      <w:r>
+        <w:lastRenderedPageBreak/>
+        <w:t xml:space="preserve">In </w:t>
+      </w:r>
+      <w:r>
+        <w:t>"Database Management Systems"</w:t>
+      </w:r>
+    </w:p>
+    <w:p>
+      <w:pPr>
+        <w:pStyle w:val="ListParagraph"/>
+        <w:numPr>
+          <w:ilvl w:val="0"/>
+          <w:numId w:val="6"/>
+        </w:numPr>
+      </w:pPr>
+      <w:r>
+        <w:t>Assignment 1,</w:t>
+      </w:r>
+    </w:p>
+    <w:p>
+      <w:r>
+        <w:t>CREATE TABLE customers</w:t>
+      </w:r>
+    </w:p>
+    <w:p>
+      <w:r>
+        <w:t xml:space="preserve">  (</w:t>
+      </w:r>
+    </w:p>
+    <w:p>
+      <w:r>
+        <w:t xml:space="preserve">     </w:t>
+      </w:r>
+      <w:proofErr w:type="spellStart"/>
+      <w:r>
+        <w:t>customer_id</w:t>
+      </w:r>
+      <w:proofErr w:type="spellEnd"/>
+      <w:r>
+        <w:t xml:space="preserve"> INTEGER,</w:t>
+      </w:r>
+    </w:p>
+    <w:p>
+      <w:r>
+        <w:t xml:space="preserve">     </w:t>
+      </w:r>
+      <w:proofErr w:type="spellStart"/>
+      <w:r>
+        <w:t>last_name</w:t>
+      </w:r>
+      <w:proofErr w:type="spellEnd"/>
+      <w:r>
+        <w:t xml:space="preserve">   VARCHAR(50) NOT NULL,</w:t>
+      </w:r>
+    </w:p>
+    <w:p>
+      <w:r>
+        <w:t xml:space="preserve">     </w:t>
+      </w:r>
+      <w:proofErr w:type="spellStart"/>
+      <w:r>
+        <w:t>first_name</w:t>
+      </w:r>
+      <w:proofErr w:type="spellEnd"/>
+      <w:r>
+        <w:t xml:space="preserve">  VARCHAR(50) NOT NULL,</w:t>
+      </w:r>
+    </w:p>
+    <w:p>
+      <w:r>
+        <w:t xml:space="preserve">     address     VARCHAR(200),</w:t>
+      </w:r>
+    </w:p>
+    <w:p>
+      <w:r>
+        <w:t xml:space="preserve">     city        VARCHAR(50),</w:t>
+      </w:r>
+    </w:p>
+    <w:p>
+      <w:r>
+        <w:t xml:space="preserve">     state       CHAR(3) NOT NULL CHECK (state IN ('NSW', 'VIC', 'QLD', 'ACT',</w:t>
+      </w:r>
+    </w:p>
+    <w:p>
+      <w:r>
+        <w:t xml:space="preserve">     'TAS', 'NT',</w:t>
+      </w:r>
+    </w:p>
+    <w:p>
+      <w:r>
+        <w:t xml:space="preserve">     'SA', 'WA')),</w:t>
+      </w:r>
+    </w:p>
+    <w:p>
+      <w:r>
+        <w:t xml:space="preserve">     postcode    VARCHAR(8),</w:t>
+      </w:r>
+    </w:p>
+    <w:p>
+      <w:r>
+        <w:t xml:space="preserve">     PRIMARY KEY (</w:t>
+      </w:r>
+      <w:proofErr w:type="spellStart"/>
+      <w:r>
+        <w:t>customer_id</w:t>
+      </w:r>
+      <w:proofErr w:type="spellEnd"/>
+      <w:r>
+        <w:t>)</w:t>
+      </w:r>
+    </w:p>
+    <w:p>
+      <w:r>
+        <w:t xml:space="preserve">  );</w:t>
+      </w:r>
+    </w:p>
+    <w:p/>
+    <w:p>
+      <w:r>
+        <w:t>CREATE TABLE movies</w:t>
+      </w:r>
+    </w:p>
+    <w:p>
+      <w:r>
+        <w:t xml:space="preserve">  (</w:t>
+      </w:r>
+    </w:p>
+    <w:p>
+      <w:r>
+        <w:t xml:space="preserve">     </w:t>
+      </w:r>
+      <w:proofErr w:type="spellStart"/>
+      <w:r>
+        <w:t>movie_id</w:t>
+      </w:r>
+      <w:proofErr w:type="spellEnd"/>
+      <w:r>
+        <w:t xml:space="preserve">            INTEGER,</w:t>
+      </w:r>
+    </w:p>
+    <w:p>
+      <w:r>
+        <w:t xml:space="preserve">     </w:t>
+      </w:r>
+      <w:proofErr w:type="spellStart"/>
+      <w:r>
+        <w:t>movie_title</w:t>
+      </w:r>
+      <w:proofErr w:type="spellEnd"/>
+      <w:r>
+        <w:t xml:space="preserve">         VARCHAR(100) NOT NULL,</w:t>
+      </w:r>
+    </w:p>
+    <w:p>
+      <w:r>
+        <w:t xml:space="preserve">     </w:t>
+      </w:r>
+      <w:proofErr w:type="spellStart"/>
+      <w:r>
+        <w:t>director_last_name</w:t>
+      </w:r>
+      <w:proofErr w:type="spellEnd"/>
+      <w:r>
+        <w:t xml:space="preserve">  VARCHAR(50) NOT NULL,</w:t>
+      </w:r>
+    </w:p>
+    <w:p>
+      <w:r>
+        <w:t xml:space="preserve">     </w:t>
+      </w:r>
+      <w:proofErr w:type="spellStart"/>
+      <w:r>
+        <w:t>director_first_name</w:t>
+      </w:r>
+      <w:proofErr w:type="spellEnd"/>
+      <w:r>
+        <w:t xml:space="preserve"> VARCHAR(50) NOT NULL,</w:t>
+      </w:r>
+    </w:p>
+    <w:p>
+      <w:r>
+        <w:t xml:space="preserve">     genre               VARCHAR(20) CHECK(genre IN ('Action', 'Adventure',</w:t>
+      </w:r>
+    </w:p>
+    <w:p>
+      <w:r>
+        <w:t xml:space="preserve">     'Comedy', 'Romance',</w:t>
+      </w:r>
+    </w:p>
+    <w:p>
+      <w:r>
+        <w:t xml:space="preserve">     'Science Fiction',</w:t>
+      </w:r>
+    </w:p>
+    <w:p>
+      <w:r>
+        <w:t xml:space="preserve">     'Documentary', 'Drama', 'Horror')) NOT NULL,</w:t>
+      </w:r>
+    </w:p>
+    <w:p>
+      <w:r>
+        <w:t xml:space="preserve">     </w:t>
+      </w:r>
+      <w:proofErr w:type="spellStart"/>
+      <w:r>
+        <w:t>release_date</w:t>
+      </w:r>
+      <w:proofErr w:type="spellEnd"/>
+      <w:r>
+        <w:t xml:space="preserve">        DATE,</w:t>
+      </w:r>
+    </w:p>
+    <w:p>
+      <w:r>
+        <w:t xml:space="preserve">     </w:t>
+      </w:r>
+      <w:proofErr w:type="spellStart"/>
+      <w:r>
+        <w:t>studio_name</w:t>
+      </w:r>
+      <w:proofErr w:type="spellEnd"/>
+      <w:r>
+        <w:t xml:space="preserve">         VARCHAR(50),</w:t>
+      </w:r>
+    </w:p>
+    <w:p>
+      <w:r>
+        <w:lastRenderedPageBreak/>
+        <w:t xml:space="preserve">     PRIMARY KEY (</w:t>
+      </w:r>
+      <w:proofErr w:type="spellStart"/>
+      <w:r>
+        <w:t>movie_id</w:t>
+      </w:r>
+      <w:proofErr w:type="spellEnd"/>
+      <w:r>
+        <w:t>)</w:t>
+      </w:r>
+    </w:p>
+    <w:p>
+      <w:r>
+        <w:t xml:space="preserve">  );</w:t>
+      </w:r>
+    </w:p>
+    <w:p/>
+    <w:p>
+      <w:r>
+        <w:t>CREATE TABLE stock</w:t>
+      </w:r>
+    </w:p>
+    <w:p>
+      <w:r>
+        <w:t xml:space="preserve">  (</w:t>
+      </w:r>
+    </w:p>
+    <w:p>
+      <w:r>
+        <w:t xml:space="preserve">     </w:t>
+      </w:r>
+      <w:proofErr w:type="spellStart"/>
+      <w:r>
+        <w:t>movie_id</w:t>
+      </w:r>
+      <w:proofErr w:type="spellEnd"/>
+      <w:r>
+        <w:t xml:space="preserve">      INTEGER,</w:t>
+      </w:r>
+    </w:p>
+    <w:p>
+      <w:r>
+        <w:t xml:space="preserve">     </w:t>
+      </w:r>
+      <w:proofErr w:type="spellStart"/>
+      <w:r>
+        <w:t>media_type</w:t>
+      </w:r>
+      <w:proofErr w:type="spellEnd"/>
+      <w:r>
+        <w:t xml:space="preserve">    VARCHAR(20) CHECK (</w:t>
+      </w:r>
+      <w:proofErr w:type="spellStart"/>
+      <w:r>
+        <w:t>media_type</w:t>
+      </w:r>
+      <w:proofErr w:type="spellEnd"/>
+      <w:r>
+        <w:t xml:space="preserve"> IN ('DVD', 'Blu-Ray',</w:t>
+      </w:r>
+    </w:p>
+    <w:p>
+      <w:r>
+        <w:t xml:space="preserve">     'Stream-Media')),</w:t>
+      </w:r>
+    </w:p>
+    <w:p>
+      <w:r>
+        <w:t xml:space="preserve">     </w:t>
+      </w:r>
+      <w:proofErr w:type="spellStart"/>
+      <w:r>
+        <w:t>cost_price</w:t>
+      </w:r>
+      <w:proofErr w:type="spellEnd"/>
+      <w:r>
+        <w:t xml:space="preserve">    REAL CHECK(</w:t>
+      </w:r>
+      <w:proofErr w:type="spellStart"/>
+      <w:r>
+        <w:t>cost_price</w:t>
+      </w:r>
+      <w:proofErr w:type="spellEnd"/>
+      <w:r>
+        <w:t xml:space="preserve"> &gt; 0) NOT NULL,</w:t>
+      </w:r>
+    </w:p>
+    <w:p>
+      <w:r>
+        <w:t xml:space="preserve">     </w:t>
+      </w:r>
+      <w:proofErr w:type="spellStart"/>
+      <w:r>
+        <w:t>retail_price</w:t>
+      </w:r>
+      <w:proofErr w:type="spellEnd"/>
+      <w:r>
+        <w:t xml:space="preserve">  REAL CHECK(</w:t>
+      </w:r>
+      <w:proofErr w:type="spellStart"/>
+      <w:r>
+        <w:t>retail_price</w:t>
+      </w:r>
+      <w:proofErr w:type="spellEnd"/>
+      <w:r>
+        <w:t xml:space="preserve"> &gt; 0) NOT NULL,</w:t>
+      </w:r>
+    </w:p>
+    <w:p>
+      <w:r>
+        <w:t xml:space="preserve">     </w:t>
+      </w:r>
+      <w:proofErr w:type="spellStart"/>
+      <w:r>
+        <w:t>current_stock</w:t>
+      </w:r>
+      <w:proofErr w:type="spellEnd"/>
+      <w:r>
+        <w:t xml:space="preserve"> REAL CHECK(</w:t>
+      </w:r>
+      <w:proofErr w:type="spellStart"/>
+      <w:r>
+        <w:t>current_stock</w:t>
+      </w:r>
+      <w:proofErr w:type="spellEnd"/>
+      <w:r>
+        <w:t xml:space="preserve"> &gt;= 0) NOT NULL,</w:t>
+      </w:r>
+    </w:p>
+    <w:p>
+      <w:r>
+        <w:t xml:space="preserve">     PRIMARY KEY (</w:t>
+      </w:r>
+      <w:proofErr w:type="spellStart"/>
+      <w:r>
+        <w:t>movie_id</w:t>
+      </w:r>
+      <w:proofErr w:type="spellEnd"/>
+      <w:r>
+        <w:t xml:space="preserve">, </w:t>
+      </w:r>
+      <w:proofErr w:type="spellStart"/>
+      <w:r>
+        <w:t>media_type</w:t>
+      </w:r>
+      <w:proofErr w:type="spellEnd"/>
+      <w:r>
+        <w:t>),</w:t>
+      </w:r>
+    </w:p>
+    <w:p>
+      <w:r>
+        <w:t xml:space="preserve">     FOREIGN KEY (</w:t>
+      </w:r>
+      <w:proofErr w:type="spellStart"/>
+      <w:r>
+        <w:t>movie_id</w:t>
+      </w:r>
+      <w:proofErr w:type="spellEnd"/>
+      <w:r>
+        <w:t>) REFERENCES movies(</w:t>
+      </w:r>
+      <w:proofErr w:type="spellStart"/>
+      <w:r>
+        <w:t>movie_id</w:t>
+      </w:r>
+      <w:proofErr w:type="spellEnd"/>
+      <w:r>
+        <w:t>) ON DELETE CASCADE ON</w:t>
+      </w:r>
+    </w:p>
+    <w:p>
+      <w:r>
+        <w:t xml:space="preserve">     UPDATE CASCADE</w:t>
+      </w:r>
+    </w:p>
+    <w:p>
+      <w:r>
+        <w:t xml:space="preserve">  );</w:t>
+      </w:r>
+    </w:p>
+    <w:p/>
+    <w:p>
+      <w:r>
+        <w:t>CREATE TABLE shipments</w:t>
+      </w:r>
+    </w:p>
+    <w:p>
+      <w:r>
+        <w:t xml:space="preserve">  (</w:t>
+      </w:r>
+    </w:p>
+    <w:p>
+      <w:r>
+        <w:t xml:space="preserve">     </w:t>
+      </w:r>
+      <w:proofErr w:type="spellStart"/>
+      <w:r>
+        <w:t>shipment_id</w:t>
+      </w:r>
+      <w:proofErr w:type="spellEnd"/>
+      <w:r>
+        <w:t xml:space="preserve">   INTEGER,</w:t>
+      </w:r>
+    </w:p>
+    <w:p>
+      <w:r>
+        <w:t xml:space="preserve">     </w:t>
+      </w:r>
+      <w:proofErr w:type="spellStart"/>
+      <w:r>
+        <w:t>customer_id</w:t>
+      </w:r>
+      <w:proofErr w:type="spellEnd"/>
+      <w:r>
+        <w:t xml:space="preserve">   INTEGER NOT NULL,</w:t>
+      </w:r>
+    </w:p>
+    <w:p>
+      <w:r>
+        <w:t xml:space="preserve">     </w:t>
+      </w:r>
+      <w:proofErr w:type="spellStart"/>
+      <w:r>
+        <w:t>movie_id</w:t>
+      </w:r>
+      <w:proofErr w:type="spellEnd"/>
+      <w:r>
+        <w:t xml:space="preserve">      INTEGER NOT NULL,</w:t>
+      </w:r>
+    </w:p>
+    <w:p>
+      <w:r>
+        <w:t xml:space="preserve">     </w:t>
+      </w:r>
+      <w:proofErr w:type="spellStart"/>
+      <w:r>
+        <w:t>media_type</w:t>
+      </w:r>
+      <w:proofErr w:type="spellEnd"/>
+      <w:r>
+        <w:t xml:space="preserve">    VARCHAR(20) NOT NULL,</w:t>
+      </w:r>
+    </w:p>
+    <w:p>
+      <w:r>
+        <w:t xml:space="preserve">     </w:t>
+      </w:r>
+      <w:proofErr w:type="spellStart"/>
+      <w:r>
+        <w:t>shipment_date</w:t>
+      </w:r>
+      <w:proofErr w:type="spellEnd"/>
+      <w:r>
+        <w:t xml:space="preserve"> DATE,</w:t>
+      </w:r>
+    </w:p>
+    <w:p>
+      <w:r>
+        <w:t xml:space="preserve">     PRIMARY KEY (</w:t>
+      </w:r>
+      <w:proofErr w:type="spellStart"/>
+      <w:r>
+        <w:t>shipment_id</w:t>
+      </w:r>
+      <w:proofErr w:type="spellEnd"/>
+      <w:r>
+        <w:t>),</w:t>
+      </w:r>
+    </w:p>
+    <w:p>
+      <w:r>
+        <w:t xml:space="preserve">     FOREIGN KEY (</w:t>
+      </w:r>
+      <w:proofErr w:type="spellStart"/>
+      <w:r>
+        <w:t>customer_id</w:t>
+      </w:r>
+      <w:proofErr w:type="spellEnd"/>
+      <w:r>
+        <w:t>) REFERENCES customers(</w:t>
+      </w:r>
+      <w:proofErr w:type="spellStart"/>
+      <w:r>
+        <w:t>customer_id</w:t>
+      </w:r>
+      <w:proofErr w:type="spellEnd"/>
+      <w:r>
+        <w:t>) ON DELETE</w:t>
+      </w:r>
+    </w:p>
+    <w:p>
+      <w:r>
+        <w:t xml:space="preserve">     CASCADE ON UPDATE CASCADE,</w:t>
+      </w:r>
+    </w:p>
+    <w:p>
+      <w:r>
+        <w:t xml:space="preserve">     FOREIGN KEY (</w:t>
+      </w:r>
+      <w:proofErr w:type="spellStart"/>
+      <w:r>
+        <w:t>movie_id</w:t>
+      </w:r>
+      <w:proofErr w:type="spellEnd"/>
+      <w:r>
+        <w:t xml:space="preserve">, </w:t>
+      </w:r>
+      <w:proofErr w:type="spellStart"/>
+      <w:r>
+        <w:t>media_type</w:t>
+      </w:r>
+      <w:proofErr w:type="spellEnd"/>
+      <w:r>
+        <w:t>) REFERENCES stock(</w:t>
+      </w:r>
+      <w:proofErr w:type="spellStart"/>
+      <w:r>
+        <w:t>movie_id</w:t>
+      </w:r>
+      <w:proofErr w:type="spellEnd"/>
+      <w:r>
+        <w:t xml:space="preserve">, </w:t>
+      </w:r>
+      <w:proofErr w:type="spellStart"/>
+      <w:r>
+        <w:t>media_type</w:t>
+      </w:r>
+      <w:proofErr w:type="spellEnd"/>
+      <w:r>
+        <w:t>)</w:t>
+      </w:r>
+    </w:p>
+    <w:p>
+      <w:r>
+        <w:t xml:space="preserve">     ON DELETE CASCADE ON UPDATE CASCADE</w:t>
+      </w:r>
+    </w:p>
+    <w:p>
+      <w:r>
+        <w:lastRenderedPageBreak/>
+        <w:t xml:space="preserve">  );</w:t>
+      </w:r>
+    </w:p>
+    <w:p/>
+    <w:p/>
+    <w:p>
+      <w:pPr>
+        <w:pStyle w:val="ListParagraph"/>
+        <w:numPr>
+          <w:ilvl w:val="0"/>
+          <w:numId w:val="6"/>
+        </w:numPr>
+      </w:pPr>
+      <w:r>
+        <w:t>Assignment 2,</w:t>
+      </w:r>
+    </w:p>
+    <w:p>
+      <w:r>
+        <w:t>-- COSC210 Practical Assignment Template</w:t>
+      </w:r>
+    </w:p>
+    <w:p/>
+    <w:p>
+      <w:r>
+        <w:t>-- Please complete the assignment questions using the view templates</w:t>
+      </w:r>
+    </w:p>
+    <w:p>
+      <w:r>
+        <w:t>-- provided below.</w:t>
+      </w:r>
+    </w:p>
+    <w:p/>
+    <w:p>
+      <w:r>
+        <w:t>-- *******************************************************************</w:t>
+      </w:r>
+    </w:p>
+    <w:p>
+      <w:r>
+        <w:t>--                           IMPORTANT</w:t>
+      </w:r>
+    </w:p>
+    <w:p>
+      <w:r>
+        <w:t>-- *******************************************************************</w:t>
+      </w:r>
+    </w:p>
+    <w:p/>
+    <w:p>
+      <w:r>
+        <w:t xml:space="preserve">-- Make sure that you do not alter the names of the views or their </w:t>
+      </w:r>
+    </w:p>
+    <w:p>
+      <w:r>
+        <w:t>-- attribute values. If you do your assignment will not work in the</w:t>
+      </w:r>
+    </w:p>
+    <w:p>
+      <w:r>
+        <w:t>-- auto-marking software and you may lose marks!</w:t>
+      </w:r>
+    </w:p>
+    <w:p/>
+    <w:p>
+      <w:r>
+        <w:t>-- *******************************************************************</w:t>
+      </w:r>
+    </w:p>
+    <w:p/>
+    <w:p/>
+    <w:p>
+      <w:r>
+        <w:t xml:space="preserve">CREATE VIEW </w:t>
+      </w:r>
+      <w:proofErr w:type="spellStart"/>
+      <w:r>
+        <w:t>movie_summary</w:t>
+      </w:r>
+      <w:proofErr w:type="spellEnd"/>
+      <w:r>
+        <w:t>(</w:t>
+      </w:r>
+      <w:proofErr w:type="spellStart"/>
+      <w:r>
+        <w:t>movie_title</w:t>
+      </w:r>
+      <w:proofErr w:type="spellEnd"/>
+      <w:r>
+        <w:t xml:space="preserve">, </w:t>
+      </w:r>
+      <w:proofErr w:type="spellStart"/>
+      <w:r>
+        <w:t>release_date</w:t>
+      </w:r>
+      <w:proofErr w:type="spellEnd"/>
+      <w:r>
+        <w:t xml:space="preserve">, </w:t>
+      </w:r>
+      <w:proofErr w:type="spellStart"/>
+      <w:r>
+        <w:t>media_type</w:t>
+      </w:r>
+      <w:proofErr w:type="spellEnd"/>
+      <w:r>
+        <w:t xml:space="preserve">, </w:t>
+      </w:r>
+      <w:proofErr w:type="spellStart"/>
+      <w:r>
+        <w:t>retail_price</w:t>
+      </w:r>
+      <w:proofErr w:type="spellEnd"/>
+      <w:r>
+        <w:t>)</w:t>
+      </w:r>
+    </w:p>
+    <w:p>
+      <w:r>
+        <w:t xml:space="preserve">AS </w:t>
+      </w:r>
+    </w:p>
+    <w:p>
+      <w:r>
+        <w:t xml:space="preserve">SELECT </w:t>
+      </w:r>
+      <w:proofErr w:type="spellStart"/>
+      <w:r>
+        <w:t>m.movie_title</w:t>
+      </w:r>
+      <w:proofErr w:type="spellEnd"/>
+      <w:r>
+        <w:t xml:space="preserve">, </w:t>
+      </w:r>
+      <w:proofErr w:type="spellStart"/>
+      <w:r>
+        <w:t>m.release_date</w:t>
+      </w:r>
+      <w:proofErr w:type="spellEnd"/>
+      <w:r>
+        <w:t xml:space="preserve">, </w:t>
+      </w:r>
+      <w:proofErr w:type="spellStart"/>
+      <w:r>
+        <w:t>s.media_type</w:t>
+      </w:r>
+      <w:proofErr w:type="spellEnd"/>
+      <w:r>
+        <w:t xml:space="preserve">, </w:t>
+      </w:r>
+      <w:proofErr w:type="spellStart"/>
+      <w:r>
+        <w:t>s.retail_price</w:t>
+      </w:r>
+      <w:proofErr w:type="spellEnd"/>
+    </w:p>
+    <w:p>
+      <w:r>
+        <w:t>FROM movies m</w:t>
+      </w:r>
+    </w:p>
+    <w:p>
+      <w:r>
+        <w:t xml:space="preserve">JOIN stock s ON </w:t>
+      </w:r>
+      <w:proofErr w:type="spellStart"/>
+      <w:r>
+        <w:t>m.movie_id</w:t>
+      </w:r>
+      <w:proofErr w:type="spellEnd"/>
+      <w:r>
+        <w:t xml:space="preserve"> = </w:t>
+      </w:r>
+      <w:proofErr w:type="spellStart"/>
+      <w:r>
+        <w:t>s.movie_id</w:t>
+      </w:r>
+      <w:proofErr w:type="spellEnd"/>
+      <w:r>
+        <w:t>;</w:t>
+      </w:r>
+    </w:p>
+    <w:p/>
+    <w:p/>
+    <w:p>
+      <w:r>
+        <w:lastRenderedPageBreak/>
+        <w:t xml:space="preserve">CREATE VIEW </w:t>
+      </w:r>
+      <w:proofErr w:type="spellStart"/>
+      <w:r>
+        <w:t>old_shipments</w:t>
+      </w:r>
+      <w:proofErr w:type="spellEnd"/>
+      <w:r>
+        <w:t>(</w:t>
+      </w:r>
+      <w:proofErr w:type="spellStart"/>
+      <w:r>
+        <w:t>first_name</w:t>
+      </w:r>
+      <w:proofErr w:type="spellEnd"/>
+      <w:r>
+        <w:t xml:space="preserve">, </w:t>
+      </w:r>
+      <w:proofErr w:type="spellStart"/>
+      <w:r>
+        <w:t>last_name</w:t>
+      </w:r>
+      <w:proofErr w:type="spellEnd"/>
+      <w:r>
+        <w:t xml:space="preserve">, </w:t>
+      </w:r>
+      <w:proofErr w:type="spellStart"/>
+      <w:r>
+        <w:t>movie_id</w:t>
+      </w:r>
+      <w:proofErr w:type="spellEnd"/>
+      <w:r>
+        <w:t xml:space="preserve">, </w:t>
+      </w:r>
+      <w:proofErr w:type="spellStart"/>
+      <w:r>
+        <w:t>shipment_id</w:t>
+      </w:r>
+      <w:proofErr w:type="spellEnd"/>
+      <w:r>
+        <w:t xml:space="preserve">, </w:t>
+      </w:r>
+      <w:proofErr w:type="spellStart"/>
+      <w:r>
+        <w:t>shipment_date</w:t>
+      </w:r>
+      <w:proofErr w:type="spellEnd"/>
+      <w:r>
+        <w:t>)</w:t>
+      </w:r>
+    </w:p>
+    <w:p>
+      <w:r>
+        <w:t xml:space="preserve">AS </w:t>
+      </w:r>
+    </w:p>
+    <w:p>
+      <w:r>
+        <w:t xml:space="preserve">SELECT </w:t>
+      </w:r>
+      <w:proofErr w:type="spellStart"/>
+      <w:r>
+        <w:t>c.first_name</w:t>
+      </w:r>
+      <w:proofErr w:type="spellEnd"/>
+      <w:r>
+        <w:t xml:space="preserve">, </w:t>
+      </w:r>
+      <w:proofErr w:type="spellStart"/>
+      <w:r>
+        <w:t>c.last_name</w:t>
+      </w:r>
+      <w:proofErr w:type="spellEnd"/>
+      <w:r>
+        <w:t xml:space="preserve">, </w:t>
+      </w:r>
+      <w:proofErr w:type="spellStart"/>
+      <w:r>
+        <w:t>s.movie_id</w:t>
+      </w:r>
+      <w:proofErr w:type="spellEnd"/>
+      <w:r>
+        <w:t xml:space="preserve">, </w:t>
+      </w:r>
+      <w:proofErr w:type="spellStart"/>
+      <w:r>
+        <w:t>s.shipment_id</w:t>
+      </w:r>
+      <w:proofErr w:type="spellEnd"/>
+      <w:r>
+        <w:t xml:space="preserve">, </w:t>
+      </w:r>
+      <w:proofErr w:type="spellStart"/>
+      <w:r>
+        <w:t>s.shipment_date</w:t>
+      </w:r>
+      <w:proofErr w:type="spellEnd"/>
+    </w:p>
+    <w:p>
+      <w:r>
+        <w:t>FROM customers c</w:t>
+      </w:r>
+    </w:p>
+    <w:p>
+      <w:r>
+        <w:t xml:space="preserve">JOIN shipments s ON </w:t>
+      </w:r>
+      <w:proofErr w:type="spellStart"/>
+      <w:r>
+        <w:t>c.customer_id</w:t>
+      </w:r>
+      <w:proofErr w:type="spellEnd"/>
+      <w:r>
+        <w:t xml:space="preserve"> = </w:t>
+      </w:r>
+      <w:proofErr w:type="spellStart"/>
+      <w:r>
+        <w:t>s.customer_id</w:t>
+      </w:r>
+      <w:proofErr w:type="spellEnd"/>
+    </w:p>
+    <w:p>
+      <w:r>
+        <w:t xml:space="preserve">WHERE </w:t>
+      </w:r>
+      <w:proofErr w:type="spellStart"/>
+      <w:r>
+        <w:t>s.shipment_date</w:t>
+      </w:r>
+      <w:proofErr w:type="spellEnd"/>
+      <w:r>
+        <w:t xml:space="preserve"> &lt; '2010-01-01';</w:t>
+      </w:r>
+    </w:p>
+    <w:p/>
+    <w:p/>
+    <w:p>
+      <w:r>
+        <w:t>CREATE VIEW trilogy(</w:t>
+      </w:r>
+      <w:proofErr w:type="spellStart"/>
+      <w:r>
+        <w:t>movie_title</w:t>
+      </w:r>
+      <w:proofErr w:type="spellEnd"/>
+      <w:r>
+        <w:t>)</w:t>
+      </w:r>
+    </w:p>
+    <w:p>
+      <w:r>
+        <w:t xml:space="preserve">AS </w:t>
+      </w:r>
+    </w:p>
+    <w:p>
+      <w:r>
+        <w:t xml:space="preserve">SELECT </w:t>
+      </w:r>
+      <w:proofErr w:type="spellStart"/>
+      <w:r>
+        <w:t>movie_title</w:t>
+      </w:r>
+      <w:proofErr w:type="spellEnd"/>
+    </w:p>
+    <w:p>
+      <w:r>
+        <w:t>FROM movies</w:t>
+      </w:r>
+    </w:p>
+    <w:p>
+      <w:r>
+        <w:t xml:space="preserve">WHERE </w:t>
+      </w:r>
+      <w:proofErr w:type="spellStart"/>
+      <w:r>
+        <w:t>movie_title</w:t>
+      </w:r>
+      <w:proofErr w:type="spellEnd"/>
+      <w:r>
+        <w:t xml:space="preserve"> LIKE '%Rings%' OR </w:t>
+      </w:r>
+      <w:proofErr w:type="spellStart"/>
+      <w:r>
+        <w:t>movie_title</w:t>
+      </w:r>
+      <w:proofErr w:type="spellEnd"/>
+      <w:r>
+        <w:t xml:space="preserve"> LIKE '%Wars%';</w:t>
+      </w:r>
+    </w:p>
+    <w:p/>
+    <w:p/>
+    <w:p>
+      <w:r>
+        <w:t xml:space="preserve">CREATE VIEW </w:t>
+      </w:r>
+      <w:proofErr w:type="spellStart"/>
+      <w:r>
+        <w:t>retail_price_hike</w:t>
+      </w:r>
+      <w:proofErr w:type="spellEnd"/>
+      <w:r>
+        <w:t>(</w:t>
+      </w:r>
+      <w:proofErr w:type="spellStart"/>
+      <w:r>
+        <w:t>movie_id</w:t>
+      </w:r>
+      <w:proofErr w:type="spellEnd"/>
+      <w:r>
+        <w:t xml:space="preserve"> , </w:t>
+      </w:r>
+      <w:proofErr w:type="spellStart"/>
+      <w:r>
+        <w:t>retail_price</w:t>
+      </w:r>
+      <w:proofErr w:type="spellEnd"/>
+      <w:r>
+        <w:t xml:space="preserve">, </w:t>
+      </w:r>
+      <w:proofErr w:type="spellStart"/>
+      <w:r>
+        <w:t>new_price</w:t>
+      </w:r>
+      <w:proofErr w:type="spellEnd"/>
+      <w:r>
+        <w:t>)</w:t>
+      </w:r>
+    </w:p>
+    <w:p>
+      <w:r>
+        <w:t xml:space="preserve">AS </w:t>
+      </w:r>
+    </w:p>
+    <w:p>
+      <w:r>
+        <w:t xml:space="preserve">SELECT </w:t>
+      </w:r>
+      <w:proofErr w:type="spellStart"/>
+      <w:r>
+        <w:t>movie_id</w:t>
+      </w:r>
+      <w:proofErr w:type="spellEnd"/>
+      <w:r>
+        <w:t xml:space="preserve">, </w:t>
+      </w:r>
+      <w:proofErr w:type="spellStart"/>
+      <w:r>
+        <w:t>retail_price</w:t>
+      </w:r>
+      <w:proofErr w:type="spellEnd"/>
+      <w:r>
+        <w:t>, Round((</w:t>
+      </w:r>
+      <w:proofErr w:type="spellStart"/>
+      <w:r>
+        <w:t>retail_price</w:t>
+      </w:r>
+      <w:proofErr w:type="spellEnd"/>
+      <w:r>
+        <w:t xml:space="preserve"> * 1.25)::numeric, 2)</w:t>
+      </w:r>
+    </w:p>
+    <w:p>
+      <w:r>
+        <w:t>FROM stock;</w:t>
+      </w:r>
+    </w:p>
+    <w:p/>
+    <w:p/>
+    <w:p>
+      <w:r>
+        <w:t xml:space="preserve">CREATE VIEW </w:t>
+      </w:r>
+      <w:proofErr w:type="spellStart"/>
+      <w:r>
+        <w:t>value_summary</w:t>
+      </w:r>
+      <w:proofErr w:type="spellEnd"/>
+      <w:r>
+        <w:t>(</w:t>
+      </w:r>
+      <w:proofErr w:type="spellStart"/>
+      <w:r>
+        <w:t>total_stock_cost</w:t>
+      </w:r>
+      <w:proofErr w:type="spellEnd"/>
+      <w:r>
+        <w:t xml:space="preserve">, </w:t>
+      </w:r>
+      <w:proofErr w:type="spellStart"/>
+      <w:r>
+        <w:t>total_retail_cost</w:t>
+      </w:r>
+      <w:proofErr w:type="spellEnd"/>
+      <w:r>
+        <w:t>)</w:t>
+      </w:r>
+    </w:p>
+    <w:p>
+      <w:r>
+        <w:t xml:space="preserve">AS </w:t>
+      </w:r>
+    </w:p>
+    <w:p>
+      <w:r>
+        <w:t>SELECT SUM(</w:t>
+      </w:r>
+      <w:proofErr w:type="spellStart"/>
+      <w:r>
+        <w:t>s.cost_price</w:t>
+      </w:r>
+      <w:proofErr w:type="spellEnd"/>
+      <w:r>
+        <w:t xml:space="preserve"> * </w:t>
+      </w:r>
+      <w:proofErr w:type="spellStart"/>
+      <w:r>
+        <w:t>s.current_stock</w:t>
+      </w:r>
+      <w:proofErr w:type="spellEnd"/>
+      <w:r>
+        <w:t>),</w:t>
+      </w:r>
+    </w:p>
+    <w:p>
+      <w:r>
+        <w:t xml:space="preserve">       SUM(</w:t>
+      </w:r>
+      <w:proofErr w:type="spellStart"/>
+      <w:r>
+        <w:t>s.retail_price</w:t>
+      </w:r>
+      <w:proofErr w:type="spellEnd"/>
+      <w:r>
+        <w:t xml:space="preserve"> * </w:t>
+      </w:r>
+      <w:proofErr w:type="spellStart"/>
+      <w:r>
+        <w:t>s.current_stock</w:t>
+      </w:r>
+      <w:proofErr w:type="spellEnd"/>
+      <w:r>
+        <w:t>)</w:t>
+      </w:r>
+    </w:p>
+    <w:p>
+      <w:r>
+        <w:t>FROM stock s</w:t>
+      </w:r>
+    </w:p>
+    <w:p>
+      <w:r>
+        <w:t xml:space="preserve">JOIN movies m ON </w:t>
+      </w:r>
+      <w:proofErr w:type="spellStart"/>
+      <w:r>
+        <w:t>s.movie_id</w:t>
+      </w:r>
+      <w:proofErr w:type="spellEnd"/>
+      <w:r>
+        <w:t xml:space="preserve"> = </w:t>
+      </w:r>
+      <w:proofErr w:type="spellStart"/>
+      <w:r>
+        <w:t>m.movie_id</w:t>
+      </w:r>
+      <w:proofErr w:type="spellEnd"/>
+    </w:p>
+    <w:p>
+      <w:r>
+        <w:lastRenderedPageBreak/>
+        <w:t xml:space="preserve">WHERE </w:t>
+      </w:r>
+      <w:proofErr w:type="spellStart"/>
+      <w:r>
+        <w:t>s.media_type</w:t>
+      </w:r>
+      <w:proofErr w:type="spellEnd"/>
+      <w:r>
+        <w:t xml:space="preserve"> &lt;&gt; 'Stream-Media';</w:t>
+      </w:r>
+    </w:p>
+    <w:p/>
+    <w:p/>
+    <w:p>
+      <w:r>
+        <w:t xml:space="preserve">CREATE VIEW </w:t>
+      </w:r>
+      <w:proofErr w:type="spellStart"/>
+      <w:r>
+        <w:t>profits_from_movie</w:t>
+      </w:r>
+      <w:proofErr w:type="spellEnd"/>
+      <w:r>
+        <w:t>(</w:t>
+      </w:r>
+      <w:proofErr w:type="spellStart"/>
+      <w:r>
+        <w:t>movie_id</w:t>
+      </w:r>
+      <w:proofErr w:type="spellEnd"/>
+      <w:r>
+        <w:t xml:space="preserve">, </w:t>
+      </w:r>
+      <w:proofErr w:type="spellStart"/>
+      <w:r>
+        <w:t>movie_title</w:t>
+      </w:r>
+      <w:proofErr w:type="spellEnd"/>
+      <w:r>
+        <w:t xml:space="preserve">, </w:t>
+      </w:r>
+      <w:proofErr w:type="spellStart"/>
+      <w:r>
+        <w:t>total_profit</w:t>
+      </w:r>
+      <w:proofErr w:type="spellEnd"/>
+      <w:r>
+        <w:t>)</w:t>
+      </w:r>
+    </w:p>
+    <w:p>
+      <w:r>
+        <w:t xml:space="preserve">AS </w:t>
+      </w:r>
+    </w:p>
+    <w:p>
+      <w:r>
+        <w:t xml:space="preserve">SELECT </w:t>
+      </w:r>
+      <w:proofErr w:type="spellStart"/>
+      <w:r>
+        <w:t>m.movie_id</w:t>
+      </w:r>
+      <w:proofErr w:type="spellEnd"/>
+      <w:r>
+        <w:t xml:space="preserve">, </w:t>
+      </w:r>
+      <w:proofErr w:type="spellStart"/>
+      <w:r>
+        <w:t>m.movie_title</w:t>
+      </w:r>
+      <w:proofErr w:type="spellEnd"/>
+      <w:r>
+        <w:t>, SUM(</w:t>
+      </w:r>
+      <w:proofErr w:type="spellStart"/>
+      <w:r>
+        <w:t>s.retail_price</w:t>
+      </w:r>
+      <w:proofErr w:type="spellEnd"/>
+      <w:r>
+        <w:t>) - SUM(</w:t>
+      </w:r>
+      <w:proofErr w:type="spellStart"/>
+      <w:r>
+        <w:t>s.cost_price</w:t>
+      </w:r>
+      <w:proofErr w:type="spellEnd"/>
+      <w:r>
+        <w:t>)</w:t>
+      </w:r>
+    </w:p>
+    <w:p>
+      <w:r>
+        <w:t>FROM movies m</w:t>
+      </w:r>
+    </w:p>
+    <w:p>
+      <w:r>
+        <w:t xml:space="preserve">JOIN stock s ON </w:t>
+      </w:r>
+      <w:proofErr w:type="spellStart"/>
+      <w:r>
+        <w:t>m.movie_id</w:t>
+      </w:r>
+      <w:proofErr w:type="spellEnd"/>
+      <w:r>
+        <w:t xml:space="preserve"> = </w:t>
+      </w:r>
+      <w:proofErr w:type="spellStart"/>
+      <w:r>
+        <w:t>s.movie_id</w:t>
+      </w:r>
+      <w:proofErr w:type="spellEnd"/>
+    </w:p>
+    <w:p>
+      <w:r>
+        <w:t xml:space="preserve">JOIN shipments </w:t>
+      </w:r>
+      <w:proofErr w:type="spellStart"/>
+      <w:r>
+        <w:t>sh</w:t>
+      </w:r>
+      <w:proofErr w:type="spellEnd"/>
+      <w:r>
+        <w:t xml:space="preserve"> ON </w:t>
+      </w:r>
+      <w:proofErr w:type="spellStart"/>
+      <w:r>
+        <w:t>s.movie_id</w:t>
+      </w:r>
+      <w:proofErr w:type="spellEnd"/>
+      <w:r>
+        <w:t xml:space="preserve"> = </w:t>
+      </w:r>
+      <w:proofErr w:type="spellStart"/>
+      <w:r>
+        <w:t>sh.movie_id</w:t>
+      </w:r>
+      <w:proofErr w:type="spellEnd"/>
+      <w:r>
+        <w:t xml:space="preserve"> AND </w:t>
+      </w:r>
+      <w:proofErr w:type="spellStart"/>
+      <w:r>
+        <w:t>s.media_type</w:t>
+      </w:r>
+      <w:proofErr w:type="spellEnd"/>
+      <w:r>
+        <w:t xml:space="preserve"> = </w:t>
+      </w:r>
+      <w:proofErr w:type="spellStart"/>
+      <w:r>
+        <w:t>sh.media_type</w:t>
+      </w:r>
+      <w:proofErr w:type="spellEnd"/>
+    </w:p>
+    <w:p>
+      <w:r>
+        <w:t xml:space="preserve">GROUP BY </w:t>
+      </w:r>
+      <w:proofErr w:type="spellStart"/>
+      <w:r>
+        <w:t>m.movie_id</w:t>
+      </w:r>
+      <w:proofErr w:type="spellEnd"/>
+      <w:r>
+        <w:t xml:space="preserve">, </w:t>
+      </w:r>
+      <w:proofErr w:type="spellStart"/>
+      <w:r>
+        <w:t>m.movie_title</w:t>
+      </w:r>
+      <w:proofErr w:type="spellEnd"/>
+      <w:r>
+        <w:t>;</w:t>
+      </w:r>
+    </w:p>
+    <w:p/>
+    <w:p/>
+    <w:p>
+      <w:r>
+        <w:t xml:space="preserve">CREATE VIEW </w:t>
+      </w:r>
+      <w:proofErr w:type="spellStart"/>
+      <w:r>
+        <w:t>followers_of_melkor</w:t>
+      </w:r>
+      <w:proofErr w:type="spellEnd"/>
+      <w:r>
+        <w:t xml:space="preserve"> AS</w:t>
+      </w:r>
+    </w:p>
+    <w:p>
+      <w:r>
+        <w:t xml:space="preserve">SELECT </w:t>
+      </w:r>
+      <w:proofErr w:type="spellStart"/>
+      <w:r>
+        <w:t>c.first_name</w:t>
+      </w:r>
+      <w:proofErr w:type="spellEnd"/>
+      <w:r>
+        <w:t xml:space="preserve">, </w:t>
+      </w:r>
+      <w:proofErr w:type="spellStart"/>
+      <w:r>
+        <w:t>c.last_name</w:t>
+      </w:r>
+      <w:proofErr w:type="spellEnd"/>
+    </w:p>
+    <w:p>
+      <w:r>
+        <w:t>FROM customers c</w:t>
+      </w:r>
+    </w:p>
+    <w:p>
+      <w:r>
+        <w:t xml:space="preserve">WHERE </w:t>
+      </w:r>
+      <w:proofErr w:type="spellStart"/>
+      <w:r>
+        <w:t>c.customer_id</w:t>
+      </w:r>
+      <w:proofErr w:type="spellEnd"/>
+      <w:r>
+        <w:t xml:space="preserve"> NOT IN (</w:t>
+      </w:r>
+    </w:p>
+    <w:p>
+      <w:r>
+        <w:t xml:space="preserve">    SELECT </w:t>
+      </w:r>
+      <w:proofErr w:type="spellStart"/>
+      <w:r>
+        <w:t>s.customer_id</w:t>
+      </w:r>
+      <w:proofErr w:type="spellEnd"/>
+    </w:p>
+    <w:p>
+      <w:r>
+        <w:t xml:space="preserve">    FROM shipments s</w:t>
+      </w:r>
+    </w:p>
+    <w:p>
+      <w:r>
+        <w:t xml:space="preserve">    JOIN stock </w:t>
+      </w:r>
+      <w:proofErr w:type="spellStart"/>
+      <w:r>
+        <w:t>st</w:t>
+      </w:r>
+      <w:proofErr w:type="spellEnd"/>
+      <w:r>
+        <w:t xml:space="preserve"> ON </w:t>
+      </w:r>
+      <w:proofErr w:type="spellStart"/>
+      <w:r>
+        <w:t>s.movie_id</w:t>
+      </w:r>
+      <w:proofErr w:type="spellEnd"/>
+      <w:r>
+        <w:t xml:space="preserve"> = </w:t>
+      </w:r>
+      <w:proofErr w:type="spellStart"/>
+      <w:r>
+        <w:t>st.movie_id</w:t>
+      </w:r>
+      <w:proofErr w:type="spellEnd"/>
+      <w:r>
+        <w:t xml:space="preserve"> AND </w:t>
+      </w:r>
+      <w:proofErr w:type="spellStart"/>
+      <w:r>
+        <w:t>s.media_type</w:t>
+      </w:r>
+      <w:proofErr w:type="spellEnd"/>
+      <w:r>
+        <w:t xml:space="preserve"> = </w:t>
+      </w:r>
+      <w:proofErr w:type="spellStart"/>
+      <w:r>
+        <w:t>st.media_type</w:t>
+      </w:r>
+      <w:proofErr w:type="spellEnd"/>
+    </w:p>
+    <w:p>
+      <w:r>
+        <w:t xml:space="preserve">    JOIN movies m ON </w:t>
+      </w:r>
+      <w:proofErr w:type="spellStart"/>
+      <w:r>
+        <w:t>st.movie_id</w:t>
+      </w:r>
+      <w:proofErr w:type="spellEnd"/>
+      <w:r>
+        <w:t xml:space="preserve"> = </w:t>
+      </w:r>
+      <w:proofErr w:type="spellStart"/>
+      <w:r>
+        <w:t>m.movie_id</w:t>
+      </w:r>
+      <w:proofErr w:type="spellEnd"/>
+    </w:p>
+    <w:p>
+      <w:r>
+        <w:t xml:space="preserve">    WHERE </w:t>
+      </w:r>
+      <w:proofErr w:type="spellStart"/>
+      <w:r>
+        <w:t>m.movie_title</w:t>
+      </w:r>
+      <w:proofErr w:type="spellEnd"/>
+      <w:r>
+        <w:t xml:space="preserve"> = 'The Lord of the Rings: The Fellowship of the Ring'</w:t>
+      </w:r>
+    </w:p>
+    <w:p>
+      <w:r>
+        <w:t>);</w:t>
+      </w:r>
+    </w:p>
+    <w:p/>
+    <w:p>
+      <w:r>
+        <w:t xml:space="preserve">                      </w:t>
+      </w:r>
+    </w:p>
+    <w:p>
+      <w:r>
+        <w:t xml:space="preserve">CREATE VIEW </w:t>
+      </w:r>
+      <w:proofErr w:type="spellStart"/>
+      <w:r>
+        <w:t>sole_angry_watcher</w:t>
+      </w:r>
+      <w:proofErr w:type="spellEnd"/>
+      <w:r>
+        <w:t>(</w:t>
+      </w:r>
+      <w:proofErr w:type="spellStart"/>
+      <w:r>
+        <w:t>first_name</w:t>
+      </w:r>
+      <w:proofErr w:type="spellEnd"/>
+      <w:r>
+        <w:t xml:space="preserve">, </w:t>
+      </w:r>
+      <w:proofErr w:type="spellStart"/>
+      <w:r>
+        <w:t>last_name</w:t>
+      </w:r>
+      <w:proofErr w:type="spellEnd"/>
+      <w:r>
+        <w:t>)</w:t>
+      </w:r>
+    </w:p>
+    <w:p>
+      <w:r>
+        <w:t xml:space="preserve">AS </w:t>
+      </w:r>
+    </w:p>
+    <w:p>
+      <w:r>
+        <w:t xml:space="preserve">SELECT </w:t>
+      </w:r>
+      <w:proofErr w:type="spellStart"/>
+      <w:r>
+        <w:t>c.first_name</w:t>
+      </w:r>
+      <w:proofErr w:type="spellEnd"/>
+      <w:r>
+        <w:t xml:space="preserve">, </w:t>
+      </w:r>
+      <w:proofErr w:type="spellStart"/>
+      <w:r>
+        <w:t>c.last_name</w:t>
+      </w:r>
+      <w:proofErr w:type="spellEnd"/>
+    </w:p>
+    <w:p>
+      <w:r>
+        <w:t>FROM customers c</w:t>
+      </w:r>
+    </w:p>
+    <w:p>
+      <w:r>
+        <w:lastRenderedPageBreak/>
+        <w:t xml:space="preserve">JOIN shipments s ON </w:t>
+      </w:r>
+      <w:proofErr w:type="spellStart"/>
+      <w:r>
+        <w:t>c.customer_id</w:t>
+      </w:r>
+      <w:proofErr w:type="spellEnd"/>
+      <w:r>
+        <w:t xml:space="preserve"> = </w:t>
+      </w:r>
+      <w:proofErr w:type="spellStart"/>
+      <w:r>
+        <w:t>s.customer_id</w:t>
+      </w:r>
+      <w:proofErr w:type="spellEnd"/>
+    </w:p>
+    <w:p>
+      <w:r>
+        <w:t xml:space="preserve">JOIN movies m ON </w:t>
+      </w:r>
+      <w:proofErr w:type="spellStart"/>
+      <w:r>
+        <w:t>s.movie_id</w:t>
+      </w:r>
+      <w:proofErr w:type="spellEnd"/>
+      <w:r>
+        <w:t xml:space="preserve"> = </w:t>
+      </w:r>
+      <w:proofErr w:type="spellStart"/>
+      <w:r>
+        <w:t>m.movie_id</w:t>
+      </w:r>
+      <w:proofErr w:type="spellEnd"/>
+    </w:p>
+    <w:p>
+      <w:r>
+        <w:t xml:space="preserve">WHERE </w:t>
+      </w:r>
+      <w:proofErr w:type="spellStart"/>
+      <w:r>
+        <w:t>m.movie_title</w:t>
+      </w:r>
+      <w:proofErr w:type="spellEnd"/>
+      <w:r>
+        <w:t xml:space="preserve"> = '12 Angry Men'</w:t>
+      </w:r>
+    </w:p>
+    <w:p>
+      <w:r>
+        <w:t xml:space="preserve">GROUP BY </w:t>
+      </w:r>
+      <w:proofErr w:type="spellStart"/>
+      <w:r>
+        <w:t>c.customer_id</w:t>
+      </w:r>
+      <w:proofErr w:type="spellEnd"/>
+      <w:r>
+        <w:t xml:space="preserve">, </w:t>
+      </w:r>
+      <w:proofErr w:type="spellStart"/>
+      <w:r>
+        <w:t>c.first_name</w:t>
+      </w:r>
+      <w:proofErr w:type="spellEnd"/>
+      <w:r>
+        <w:t xml:space="preserve">, </w:t>
+      </w:r>
+      <w:proofErr w:type="spellStart"/>
+      <w:r>
+        <w:t>c.last_name</w:t>
+      </w:r>
+      <w:proofErr w:type="spellEnd"/>
+    </w:p>
+    <w:p>
+      <w:r>
+        <w:t>HAVING COUNT(*) = 1;</w:t>
+      </w:r>
+    </w:p>
+    <w:p/>
+    <w:p>
+      <w:r>
+        <w:t>Now moving to Trimester 2,</w:t>
+      </w:r>
+    </w:p>
+    <w:p/>
+    <w:p/>
+    <w:p/>
+    <w:p/>
+    <w:p/>
+    <w:p/>
+    <w:p/>
+    <w:p/>
+    <w:p/>
+    <w:p/>
+    <w:p/>
+    <w:p/>
+    <w:p/>
+    <w:p/>
+    <w:p/>
     <w:p/>
     <w:p/>
     <w:p/>
@@ -1554,6 +3171,119 @@
 <file path=word/numbering.xml><?xml version="1.0" encoding="utf-8"?>
 <w:numbering xmlns:wpc="http://schemas.microsoft.com/office/word/2010/wordprocessingCanvas" xmlns:cx="http://schemas.microsoft.com/office/drawing/2014/chartex" xmlns:cx1="http://schemas.microsoft.com/office/drawing/2015/9/8/chartex" xmlns:cx2="http://schemas.microsoft.com/office/drawing/2015/10/21/chartex" xmlns:cx3="http://schemas.microsoft.com/office/drawing/2016/5/9/chartex" xmlns:cx4="http://schemas.microsoft.com/office/drawing/2016/5/10/chartex" xmlns:cx5="http://schemas.microsoft.com/office/drawing/2016/5/11/chartex" xmlns:cx6="http://schemas.microsoft.com/office/drawing/2016/5/12/chartex" xmlns:cx7="http://schemas.microsoft.com/office/drawing/2016/5/13/chartex" xmlns:cx8="http://schemas.microsoft.com/office/drawing/2016/5/14/chartex" xmlns:mc="http://schemas.openxmlformats.org/markup-compatibility/2006" xmlns:aink="http://schemas.microsoft.com/office/drawing/2016/ink" xmlns:am3d="http://schemas.microsoft.com/office/drawing/2017/model3d" xmlns:o="urn:schemas-microsoft-com:office:office" xmlns:oel="http://schemas.microsoft.com/office/2019/extlst" xmlns:r="http://schemas.openxmlformats.org/officeDocument/2006/relationships" xmlns:m="http://schemas.openxmlformats.org/officeDocument/2006/math" xmlns:v="urn:schemas-microsoft-com:vml" xmlns:wp14="http://schemas.microsoft.com/office/word/2010/wordprocessingDrawing" xmlns:wp="http://schemas.openxmlformats.org/drawingml/2006/wordprocessingDrawing" xmlns:w10="urn:schemas-microsoft-com:office:word" xmlns:w="http://schemas.openxmlformats.org/wordprocessingml/2006/main" xmlns:w14="http://schemas.microsoft.com/office/word/2010/wordml" xmlns:w15="http://schemas.microsoft.com/office/word/2012/wordml" xmlns:w16cex="http://schemas.microsoft.com/office/word/2018/wordml/cex" xmlns:w16cid="http://schemas.microsoft.com/office/word/2016/wordml/cid" xmlns:w16="http://schemas.microsoft.com/office/word/2018/wordml" xmlns:w16du="http://schemas.microsoft.com/office/word/2023/wordml/word16du" xmlns:w16sdtdh="http://schemas.microsoft.com/office/word/2020/wordml/sdtdatahash" xmlns:w16se="http://schemas.microsoft.com/office/word/2015/wordml/symex" xmlns:wpg="http://schemas.microsoft.com/office/word/2010/wordprocessingGroup" xmlns:wpi="http://schemas.microsoft.com/office/word/2010/wordprocessingInk" xmlns:wne="http://schemas.microsoft.com/office/word/2006/wordml" xmlns:wps="http://schemas.microsoft.com/office/word/2010/wordprocessingShape" mc:Ignorable="w14 w15 w16se w16cid w16 w16cex w16sdtdh w16du wp14">
   <w:abstractNum w:abstractNumId="0" w15:restartNumberingAfterBreak="0">
+    <w:nsid w:val="106D65CF"/>
+    <w:multiLevelType w:val="hybridMultilevel"/>
+    <w:tmpl w:val="442CBE26"/>
+    <w:lvl w:ilvl="0" w:tplc="0C090001">
+      <w:start w:val="1"/>
+      <w:numFmt w:val="bullet"/>
+      <w:lvlText w:val=""/>
+      <w:lvlJc w:val="left"/>
+      <w:pPr>
+        <w:ind w:left="720" w:hanging="360"/>
+      </w:pPr>
+      <w:rPr>
+        <w:rFonts w:ascii="Symbol" w:hAnsi="Symbol" w:hint="default"/>
+      </w:rPr>
+    </w:lvl>
+    <w:lvl w:ilvl="1" w:tplc="0C090003" w:tentative="1">
+      <w:start w:val="1"/>
+      <w:numFmt w:val="bullet"/>
+      <w:lvlText w:val="o"/>
+      <w:lvlJc w:val="left"/>
+      <w:pPr>
+        <w:ind w:left="1440" w:hanging="360"/>
+      </w:pPr>
+      <w:rPr>
+        <w:rFonts w:ascii="Courier New" w:hAnsi="Courier New" w:cs="Courier New" w:hint="default"/>
+      </w:rPr>
+    </w:lvl>
+    <w:lvl w:ilvl="2" w:tplc="0C090005" w:tentative="1">
+      <w:start w:val="1"/>
+      <w:numFmt w:val="bullet"/>
+      <w:lvlText w:val=""/>
+      <w:lvlJc w:val="left"/>
+      <w:pPr>
+        <w:ind w:left="2160" w:hanging="360"/>
+      </w:pPr>
+      <w:rPr>
+        <w:rFonts w:ascii="Wingdings" w:hAnsi="Wingdings" w:hint="default"/>
+      </w:rPr>
+    </w:lvl>
+    <w:lvl w:ilvl="3" w:tplc="0C090001" w:tentative="1">
+      <w:start w:val="1"/>
+      <w:numFmt w:val="bullet"/>
+      <w:lvlText w:val=""/>
+      <w:lvlJc w:val="left"/>
+      <w:pPr>
+        <w:ind w:left="2880" w:hanging="360"/>
+      </w:pPr>
+      <w:rPr>
+        <w:rFonts w:ascii="Symbol" w:hAnsi="Symbol" w:hint="default"/>
+      </w:rPr>
+    </w:lvl>
+    <w:lvl w:ilvl="4" w:tplc="0C090003" w:tentative="1">
+      <w:start w:val="1"/>
+      <w:numFmt w:val="bullet"/>
+      <w:lvlText w:val="o"/>
+      <w:lvlJc w:val="left"/>
+      <w:pPr>
+        <w:ind w:left="3600" w:hanging="360"/>
+      </w:pPr>
+      <w:rPr>
+        <w:rFonts w:ascii="Courier New" w:hAnsi="Courier New" w:cs="Courier New" w:hint="default"/>
+      </w:rPr>
+    </w:lvl>
+    <w:lvl w:ilvl="5" w:tplc="0C090005" w:tentative="1">
+      <w:start w:val="1"/>
+      <w:numFmt w:val="bullet"/>
+      <w:lvlText w:val=""/>
+      <w:lvlJc w:val="left"/>
+      <w:pPr>
+        <w:ind w:left="4320" w:hanging="360"/>
+      </w:pPr>
+      <w:rPr>
+        <w:rFonts w:ascii="Wingdings" w:hAnsi="Wingdings" w:hint="default"/>
+      </w:rPr>
+    </w:lvl>
+    <w:lvl w:ilvl="6" w:tplc="0C090001" w:tentative="1">
+      <w:start w:val="1"/>
+      <w:numFmt w:val="bullet"/>
+      <w:lvlText w:val=""/>
+      <w:lvlJc w:val="left"/>
+      <w:pPr>
+        <w:ind w:left="5040" w:hanging="360"/>
+      </w:pPr>
+      <w:rPr>
+        <w:rFonts w:ascii="Symbol" w:hAnsi="Symbol" w:hint="default"/>
+      </w:rPr>
+    </w:lvl>
+    <w:lvl w:ilvl="7" w:tplc="0C090003" w:tentative="1">
+      <w:start w:val="1"/>
+      <w:numFmt w:val="bullet"/>
+      <w:lvlText w:val="o"/>
+      <w:lvlJc w:val="left"/>
+      <w:pPr>
+        <w:ind w:left="5760" w:hanging="360"/>
+      </w:pPr>
+      <w:rPr>
+        <w:rFonts w:ascii="Courier New" w:hAnsi="Courier New" w:cs="Courier New" w:hint="default"/>
+      </w:rPr>
+    </w:lvl>
+    <w:lvl w:ilvl="8" w:tplc="0C090005" w:tentative="1">
+      <w:start w:val="1"/>
+      <w:numFmt w:val="bullet"/>
+      <w:lvlText w:val=""/>
+      <w:lvlJc w:val="left"/>
+      <w:pPr>
+        <w:ind w:left="6480" w:hanging="360"/>
+      </w:pPr>
+      <w:rPr>
+        <w:rFonts w:ascii="Wingdings" w:hAnsi="Wingdings" w:hint="default"/>
+      </w:rPr>
+    </w:lvl>
+  </w:abstractNum>
+  <w:abstractNum w:abstractNumId="1" w15:restartNumberingAfterBreak="0">
     <w:nsid w:val="2CFF76C0"/>
     <w:multiLevelType w:val="hybridMultilevel"/>
     <w:tmpl w:val="1E4A58EE"/>
@@ -1642,7 +3372,7 @@
       </w:pPr>
     </w:lvl>
   </w:abstractNum>
-  <w:abstractNum w:abstractNumId="1" w15:restartNumberingAfterBreak="0">
+  <w:abstractNum w:abstractNumId="2" w15:restartNumberingAfterBreak="0">
     <w:nsid w:val="3C6C4CE7"/>
     <w:multiLevelType w:val="hybridMultilevel"/>
     <w:tmpl w:val="0F128962"/>
@@ -1728,7 +3458,7 @@
       </w:pPr>
     </w:lvl>
   </w:abstractNum>
-  <w:abstractNum w:abstractNumId="2" w15:restartNumberingAfterBreak="0">
+  <w:abstractNum w:abstractNumId="3" w15:restartNumberingAfterBreak="0">
     <w:nsid w:val="45504C68"/>
     <w:multiLevelType w:val="hybridMultilevel"/>
     <w:tmpl w:val="C786F2DE"/>
@@ -1841,7 +3571,7 @@
       </w:rPr>
     </w:lvl>
   </w:abstractNum>
-  <w:abstractNum w:abstractNumId="3" w15:restartNumberingAfterBreak="0">
+  <w:abstractNum w:abstractNumId="4" w15:restartNumberingAfterBreak="0">
     <w:nsid w:val="5CBC560D"/>
     <w:multiLevelType w:val="hybridMultilevel"/>
     <w:tmpl w:val="DD7ED78C"/>
@@ -1954,7 +3684,7 @@
       </w:rPr>
     </w:lvl>
   </w:abstractNum>
-  <w:abstractNum w:abstractNumId="4" w15:restartNumberingAfterBreak="0">
+  <w:abstractNum w:abstractNumId="5" w15:restartNumberingAfterBreak="0">
     <w:nsid w:val="7B0540A6"/>
     <w:multiLevelType w:val="hybridMultilevel"/>
     <w:tmpl w:val="02CE0CBE"/>
@@ -2044,19 +3774,22 @@
     </w:lvl>
   </w:abstractNum>
   <w:num w:numId="1" w16cid:durableId="1277717559">
+    <w:abstractNumId w:val="3"/>
+  </w:num>
+  <w:num w:numId="2" w16cid:durableId="1929118744">
     <w:abstractNumId w:val="2"/>
   </w:num>
-  <w:num w:numId="2" w16cid:durableId="1929118744">
+  <w:num w:numId="3" w16cid:durableId="787816955">
+    <w:abstractNumId w:val="4"/>
+  </w:num>
+  <w:num w:numId="4" w16cid:durableId="752236361">
     <w:abstractNumId w:val="1"/>
   </w:num>
-  <w:num w:numId="3" w16cid:durableId="787816955">
-    <w:abstractNumId w:val="3"/>
+  <w:num w:numId="5" w16cid:durableId="314728961">
+    <w:abstractNumId w:val="5"/>
   </w:num>
-  <w:num w:numId="4" w16cid:durableId="752236361">
+  <w:num w:numId="6" w16cid:durableId="273054808">
     <w:abstractNumId w:val="0"/>
-  </w:num>
-  <w:num w:numId="5" w16cid:durableId="314728961">
-    <w:abstractNumId w:val="4"/>
   </w:num>
 </w:numbering>
 </file>
@@ -3274,4 +5007,16 @@
     </a:ext>
   </a:extLst>
 </a:theme>
+</file>
+
+<file path=customXml/item1.xml><?xml version="1.0" encoding="utf-8"?>
+<b:Sources xmlns:b="http://schemas.openxmlformats.org/officeDocument/2006/bibliography" xmlns="http://schemas.openxmlformats.org/officeDocument/2006/bibliography" SelectedStyle="\APASixthEditionOfficeOnline.xsl" StyleName="APA" Version="6"/>
+</file>
+
+<file path=customXml/itemProps1.xml><?xml version="1.0" encoding="utf-8"?>
+<ds:datastoreItem xmlns:ds="http://schemas.openxmlformats.org/officeDocument/2006/customXml" ds:itemID="{9B1A55CA-4B59-4BC8-81CD-BF73767C26CA}">
+  <ds:schemaRefs>
+    <ds:schemaRef ds:uri="http://schemas.openxmlformats.org/officeDocument/2006/bibliography"/>
+  </ds:schemaRefs>
+</ds:datastoreItem>
 </file>
</xml_diff>